<commit_message>
preventing file from being recreated upon move. By proxy added delete
</commit_message>
<xml_diff>
--- a/test/cat story.docx
+++ b/test/cat story.docx
@@ -55,7 +55,15 @@
         <w:pStyle w:val="NormalWeb"/>
       </w:pPr>
       <w:r>
-        <w:t>Today, he landed in a pirate ship's crow’s nest in the year 1692. The crew, utterly convinced Waffles was the reincarnation of Captain Fishbones, their long-lost feline mascot, declared a holiday in his honor. He was fed salmon jerky and got to nap in the captain’s hat.</w:t>
+        <w:t xml:space="preserve">Today, he landed in a pirate ship's crow’s nest in the year 1692. </w:t>
+      </w:r>
+      <w:proofErr w:type="gramStart"/>
+      <w:r>
+        <w:t>The crew,</w:t>
+      </w:r>
+      <w:proofErr w:type="gramEnd"/>
+      <w:r>
+        <w:t xml:space="preserve"> utterly convinced Waffles was the reincarnation of Captain Fishbones, their long-lost feline mascot, declared a holiday in his honor. He was fed salmon jerky and got to nap in the captain’s hat.</w:t>
       </w:r>
     </w:p>
     <w:p>
@@ -63,7 +71,15 @@
         <w:pStyle w:val="NormalWeb"/>
       </w:pPr>
       <w:r>
-        <w:t>At precisely 3:18 PM, he blinked and poofed back to his windowsill, licking a piece of salmon off his whiskers just as Mrs. Trumbull looked up from her program.</w:t>
+        <w:t xml:space="preserve">At precisely 3:18 PM, he blinked and </w:t>
+      </w:r>
+      <w:proofErr w:type="spellStart"/>
+      <w:r>
+        <w:t>poofed</w:t>
+      </w:r>
+      <w:proofErr w:type="spellEnd"/>
+      <w:r>
+        <w:t xml:space="preserve"> back to his windowsill, licking a piece of salmon off his whiskers just as Mrs. Trumbull looked up from her program.</w:t>
       </w:r>
     </w:p>
     <w:p>
@@ -79,7 +95,16 @@
         <w:pStyle w:val="NormalWeb"/>
       </w:pPr>
       <w:r>
-        <w:t>Waffles purred.</w:t>
+        <w:t>Waffles purred</w:t>
+      </w:r>
+      <w:r>
+        <w:t xml:space="preserve"> </w:t>
+      </w:r>
+      <w:r>
+        <w:t>quite loudly</w:t>
+      </w:r>
+      <w:r>
+        <w:t>.</w:t>
       </w:r>
     </w:p>
     <w:p>
@@ -98,7 +123,6 @@
         <w:t>But the wristwatch still ticked in the attic, faintly glowing... waiting for next Thursday.</w:t>
       </w:r>
     </w:p>
-    <w:p/>
     <w:sectPr>
       <w:pgSz w:w="12240" w:h="15840"/>
       <w:pgMar w:top="1440" w:right="1440" w:bottom="1440" w:left="1440" w:header="708" w:footer="708" w:gutter="0"/>
@@ -1030,7 +1054,6 @@
     <w:name w:val="Normal (Web)"/>
     <w:basedOn w:val="Normal"/>
     <w:uiPriority w:val="99"/>
-    <w:semiHidden/>
     <w:unhideWhenUsed/>
     <w:rsid w:val="00CB2816"/>
     <w:pPr>

</xml_diff>